<commit_message>
Update Spirnt Report 4 (Week 6 - 7).docx
</commit_message>
<xml_diff>
--- a/SprintReports/Spirnt Report 4 (Week 6 - 7).docx
+++ b/SprintReports/Spirnt Report 4 (Week 6 - 7).docx
@@ -359,10 +359,7 @@
               <w:t>Louis:</w:t>
             </w:r>
             <w:r>
-              <w:t xml:space="preserve"> </w:t>
-            </w:r>
-            <w:r>
-              <w:t>Create enemy prefabs with the necessary scripts</w:t>
+              <w:t xml:space="preserve"> Create enemy prefabs with the necessary scripts</w:t>
             </w:r>
           </w:p>
           <w:p>
@@ -460,7 +457,10 @@
               <w:t xml:space="preserve"> </w:t>
             </w:r>
             <w:r>
-              <w:t>Finish UI elements</w:t>
+              <w:t>Create</w:t>
+            </w:r>
+            <w:r>
+              <w:t xml:space="preserve"> UI elements</w:t>
             </w:r>
           </w:p>
           <w:p>
@@ -624,11 +624,14 @@
             </w:r>
           </w:p>
           <w:p/>
+          <w:p/>
+          <w:p/>
           <w:p>
             <w:r>
               <w:t>At this point the game has modular mechanics which makes it easy to setup other levels as long as there are no errors which is why two members, Louis and Marco, tested the game for errors before starting to setup all the levels.</w:t>
             </w:r>
           </w:p>
+          <w:p/>
           <w:p/>
           <w:p/>
           <w:p/>

</xml_diff>